<commit_message>
ssh key for lab4 cloud
</commit_message>
<xml_diff>
--- a/Semester 5/Cloud/Lab3 Cloud Ciobanu Artiom I1902.docx
+++ b/Semester 5/Cloud/Lab3 Cloud Ciobanu Artiom I1902.docx
@@ -105,115 +105,7 @@
           <w:szCs w:val="36"/>
           <w:lang w:val="en-US"/>
         </w:rPr>
-        <w:t>“</w:t>
-      </w:r>
-      <w:proofErr w:type="spellStart"/>
-      <w:r>
-        <w:rPr>
-          <w:sz w:val="36"/>
-          <w:szCs w:val="36"/>
-          <w:lang w:val="en-US"/>
-        </w:rPr>
-        <w:t>Inițiere</w:t>
-      </w:r>
-      <w:proofErr w:type="spellEnd"/>
-      <w:r>
-        <w:rPr>
-          <w:sz w:val="36"/>
-          <w:szCs w:val="36"/>
-          <w:lang w:val="en-US"/>
-        </w:rPr>
-        <w:t xml:space="preserve"> </w:t>
-      </w:r>
-      <w:proofErr w:type="spellStart"/>
-      <w:r>
-        <w:rPr>
-          <w:sz w:val="36"/>
-          <w:szCs w:val="36"/>
-          <w:lang w:val="en-US"/>
-        </w:rPr>
-        <w:t>în</w:t>
-      </w:r>
-      <w:proofErr w:type="spellEnd"/>
-      <w:r>
-        <w:rPr>
-          <w:sz w:val="36"/>
-          <w:szCs w:val="36"/>
-          <w:lang w:val="en-US"/>
-        </w:rPr>
-        <w:t xml:space="preserve"> Cloud Computing </w:t>
-      </w:r>
-      <w:proofErr w:type="spellStart"/>
-      <w:r>
-        <w:rPr>
-          <w:sz w:val="36"/>
-          <w:szCs w:val="36"/>
-          <w:lang w:val="en-US"/>
-        </w:rPr>
-        <w:t>și</w:t>
-      </w:r>
-      <w:proofErr w:type="spellEnd"/>
-      <w:r>
-        <w:rPr>
-          <w:sz w:val="36"/>
-          <w:szCs w:val="36"/>
-          <w:lang w:val="en-US"/>
-        </w:rPr>
-        <w:t xml:space="preserve"> </w:t>
-      </w:r>
-      <w:proofErr w:type="spellStart"/>
-      <w:r>
-        <w:rPr>
-          <w:sz w:val="36"/>
-          <w:szCs w:val="36"/>
-          <w:lang w:val="en-US"/>
-        </w:rPr>
-        <w:t>Sisteme</w:t>
-      </w:r>
-      <w:proofErr w:type="spellEnd"/>
-      <w:r>
-        <w:rPr>
-          <w:sz w:val="36"/>
-          <w:szCs w:val="36"/>
-          <w:lang w:val="en-US"/>
-        </w:rPr>
-        <w:t xml:space="preserve"> de </w:t>
-      </w:r>
-      <w:proofErr w:type="spellStart"/>
-      <w:r>
-        <w:rPr>
-          <w:sz w:val="36"/>
-          <w:szCs w:val="36"/>
-          <w:lang w:val="en-US"/>
-        </w:rPr>
-        <w:t>Operare</w:t>
-      </w:r>
-      <w:proofErr w:type="spellEnd"/>
-      <w:r>
-        <w:rPr>
-          <w:sz w:val="36"/>
-          <w:szCs w:val="36"/>
-          <w:lang w:val="en-US"/>
-        </w:rPr>
-        <w:t xml:space="preserve"> </w:t>
-      </w:r>
-      <w:proofErr w:type="spellStart"/>
-      <w:r>
-        <w:rPr>
-          <w:sz w:val="36"/>
-          <w:szCs w:val="36"/>
-          <w:lang w:val="en-US"/>
-        </w:rPr>
-        <w:t>Distribuite</w:t>
-      </w:r>
-      <w:proofErr w:type="spellEnd"/>
-      <w:r>
-        <w:rPr>
-          <w:sz w:val="36"/>
-          <w:szCs w:val="36"/>
-          <w:lang w:val="en-US"/>
-        </w:rPr>
-        <w:t>”</w:t>
+        <w:t>“Inițiere în Cloud Computing și Sisteme de Operare Distribuite”</w:t>
       </w:r>
     </w:p>
     <w:p>
@@ -237,9 +129,9 @@
         <w:rPr>
           <w:sz w:val="48"/>
           <w:szCs w:val="48"/>
-          <w:lang w:val="ru-RU"/>
-        </w:rPr>
-        <w:t>2</w:t>
+          <w:lang w:val="ru-MD"/>
+        </w:rPr>
+        <w:t>3</w:t>
       </w:r>
       <w:r>
         <w:rPr>
@@ -1848,6 +1740,7 @@
       </w:pPr>
       <w:r>
         <w:rPr>
+          <w:noProof/>
           <w:lang w:val="en-US"/>
         </w:rPr>
         <w:drawing>
@@ -1932,6 +1825,7 @@
       </w:pPr>
       <w:r>
         <w:rPr>
+          <w:noProof/>
           <w:lang w:val="ru-MD"/>
         </w:rPr>
         <w:drawing>
@@ -2012,6 +1906,7 @@
       </w:pPr>
       <w:r>
         <w:rPr>
+          <w:noProof/>
           <w:lang w:val="en-US"/>
         </w:rPr>
         <w:drawing>
@@ -2103,6 +1998,7 @@
       </w:pPr>
       <w:r>
         <w:rPr>
+          <w:noProof/>
           <w:lang w:val="en-US"/>
         </w:rPr>
         <w:drawing>
@@ -2170,6 +2066,7 @@
       </w:pPr>
       <w:r>
         <w:rPr>
+          <w:noProof/>
           <w:lang w:val="en-US"/>
         </w:rPr>
         <w:drawing>
@@ -2539,6 +2436,7 @@
       </w:pPr>
       <w:r>
         <w:rPr>
+          <w:noProof/>
           <w:lang w:val="ru-MD"/>
         </w:rPr>
         <w:drawing>
@@ -2656,6 +2554,7 @@
       </w:pPr>
       <w:r>
         <w:rPr>
+          <w:noProof/>
           <w:lang w:val="ru-MD"/>
         </w:rPr>
         <w:drawing>
@@ -2747,6 +2646,7 @@
       </w:pPr>
       <w:r>
         <w:rPr>
+          <w:noProof/>
           <w:lang w:val="ru-MD"/>
         </w:rPr>
         <w:drawing>
@@ -2819,6 +2719,7 @@
       </w:pPr>
       <w:r>
         <w:rPr>
+          <w:noProof/>
           <w:lang w:val="ru-MD"/>
         </w:rPr>
         <w:drawing>
@@ -2892,6 +2793,7 @@
       </w:pPr>
       <w:r>
         <w:rPr>
+          <w:noProof/>
           <w:lang w:val="ru-MD"/>
         </w:rPr>
         <w:drawing>
@@ -2983,6 +2885,7 @@
       </w:pPr>
       <w:r>
         <w:rPr>
+          <w:noProof/>
           <w:lang w:val="ru-MD"/>
         </w:rPr>
         <w:drawing>
@@ -3050,6 +2953,7 @@
       </w:pPr>
       <w:r>
         <w:rPr>
+          <w:noProof/>
           <w:lang w:val="en-US"/>
         </w:rPr>
         <w:drawing>
@@ -3153,6 +3057,7 @@
       </w:pPr>
       <w:r>
         <w:rPr>
+          <w:noProof/>
           <w:lang w:val="ru-MD"/>
         </w:rPr>
         <w:drawing>
@@ -3276,6 +3181,7 @@
       </w:pPr>
       <w:r>
         <w:rPr>
+          <w:noProof/>
           <w:lang w:val="en-US"/>
         </w:rPr>
         <w:drawing>
@@ -3334,14 +3240,12 @@
         </w:rPr>
         <w:t xml:space="preserve">Коммиты в ветке </w:t>
       </w:r>
-      <w:proofErr w:type="spellStart"/>
       <w:r>
         <w:rPr>
           <w:lang w:val="en-US"/>
         </w:rPr>
         <w:t>otherBranch</w:t>
       </w:r>
-      <w:proofErr w:type="spellEnd"/>
       <w:r>
         <w:rPr>
           <w:lang w:val="ru-MD"/>
@@ -3363,6 +3267,7 @@
       </w:pPr>
       <w:r>
         <w:rPr>
+          <w:noProof/>
           <w:lang w:val="ru-MD"/>
         </w:rPr>
         <w:drawing>
@@ -3531,6 +3436,7 @@
       </w:pPr>
       <w:r>
         <w:rPr>
+          <w:noProof/>
           <w:lang w:val="en-US"/>
         </w:rPr>
         <w:drawing>
@@ -3603,6 +3509,7 @@
       </w:pPr>
       <w:r>
         <w:rPr>
+          <w:noProof/>
           <w:lang w:val="en-US"/>
         </w:rPr>
         <w:drawing>
@@ -3661,14 +3568,12 @@
         </w:rPr>
         <w:t>-</w:t>
       </w:r>
-      <w:proofErr w:type="spellStart"/>
       <w:r>
         <w:rPr>
           <w:lang w:val="en-US"/>
         </w:rPr>
         <w:t>i</w:t>
       </w:r>
-      <w:proofErr w:type="spellEnd"/>
       <w:r>
         <w:rPr>
           <w:lang w:val="ru-MD"/>
@@ -3738,6 +3643,7 @@
       </w:pPr>
       <w:r>
         <w:rPr>
+          <w:noProof/>
           <w:lang w:val="ru-MD"/>
         </w:rPr>
         <w:drawing>
@@ -3835,6 +3741,7 @@
       </w:pPr>
       <w:r>
         <w:rPr>
+          <w:noProof/>
           <w:lang w:val="en-US"/>
         </w:rPr>
         <w:drawing>
@@ -3895,6 +3802,7 @@
       </w:pPr>
       <w:r>
         <w:rPr>
+          <w:noProof/>
           <w:lang w:val="ru-MD"/>
         </w:rPr>
         <w:drawing>
@@ -3955,6 +3863,7 @@
       </w:pPr>
       <w:r>
         <w:rPr>
+          <w:noProof/>
           <w:lang w:val="ru-MD"/>
         </w:rPr>
         <w:drawing>
@@ -4051,6 +3960,7 @@
       </w:pPr>
       <w:r>
         <w:rPr>
+          <w:noProof/>
           <w:lang w:val="ru-MD"/>
         </w:rPr>
         <w:drawing>
@@ -4105,6 +4015,7 @@
       </w:pPr>
       <w:r>
         <w:rPr>
+          <w:noProof/>
           <w:lang w:val="ru-MD"/>
         </w:rPr>
         <w:drawing>
@@ -4208,6 +4119,7 @@
       </w:pPr>
       <w:r>
         <w:rPr>
+          <w:noProof/>
           <w:lang w:val="ru-MD"/>
         </w:rPr>
         <w:drawing>
@@ -4304,6 +4216,7 @@
       </w:pPr>
       <w:r>
         <w:rPr>
+          <w:noProof/>
           <w:lang w:val="ru-MD"/>
         </w:rPr>
         <w:drawing>
@@ -4377,6 +4290,7 @@
       </w:pPr>
       <w:r>
         <w:rPr>
+          <w:noProof/>
           <w:lang w:val="ru-MD"/>
         </w:rPr>
         <w:drawing>
@@ -4444,6 +4358,7 @@
       </w:pPr>
       <w:r>
         <w:rPr>
+          <w:noProof/>
           <w:lang w:val="ru-MD"/>
         </w:rPr>
         <w:drawing>
@@ -4545,6 +4460,7 @@
       </w:pPr>
       <w:r>
         <w:rPr>
+          <w:noProof/>
           <w:lang w:val="en-US"/>
         </w:rPr>
         <w:drawing>
@@ -4612,6 +4528,7 @@
       </w:pPr>
       <w:r>
         <w:rPr>
+          <w:noProof/>
           <w:lang w:val="en-US"/>
         </w:rPr>
         <w:drawing>
@@ -4681,84 +4598,84 @@
     <w:p>
       <w:pPr>
         <w:rPr>
-          <w:lang w:val="en-US"/>
-        </w:rPr>
-      </w:pPr>
-    </w:p>
-    <w:p>
-      <w:pPr>
-        <w:rPr>
-          <w:lang w:val="en-US"/>
-        </w:rPr>
-      </w:pPr>
-    </w:p>
-    <w:p>
-      <w:pPr>
-        <w:rPr>
-          <w:lang w:val="en-US"/>
-        </w:rPr>
-      </w:pPr>
-    </w:p>
-    <w:p>
-      <w:pPr>
-        <w:rPr>
-          <w:lang w:val="en-US"/>
-        </w:rPr>
-      </w:pPr>
-    </w:p>
-    <w:p>
-      <w:pPr>
-        <w:rPr>
-          <w:lang w:val="en-US"/>
-        </w:rPr>
-      </w:pPr>
-    </w:p>
-    <w:p>
-      <w:pPr>
-        <w:rPr>
-          <w:lang w:val="en-US"/>
-        </w:rPr>
-      </w:pPr>
-    </w:p>
-    <w:p>
-      <w:pPr>
-        <w:rPr>
-          <w:lang w:val="en-US"/>
-        </w:rPr>
-      </w:pPr>
-    </w:p>
-    <w:p>
-      <w:pPr>
-        <w:rPr>
-          <w:lang w:val="en-US"/>
-        </w:rPr>
-      </w:pPr>
-    </w:p>
-    <w:p>
-      <w:pPr>
-        <w:rPr>
-          <w:lang w:val="en-US"/>
-        </w:rPr>
-      </w:pPr>
-    </w:p>
-    <w:p>
-      <w:pPr>
-        <w:rPr>
-          <w:lang w:val="en-US"/>
-        </w:rPr>
-      </w:pPr>
-    </w:p>
-    <w:p>
-      <w:pPr>
-        <w:rPr>
-          <w:lang w:val="en-US"/>
-        </w:rPr>
-      </w:pPr>
-    </w:p>
-    <w:p>
-      <w:pPr>
-        <w:rPr>
-          <w:lang w:val="en-US"/>
+          <w:lang w:val="ru-MD"/>
+        </w:rPr>
+      </w:pPr>
+    </w:p>
+    <w:p>
+      <w:pPr>
+        <w:rPr>
+          <w:lang w:val="ru-MD"/>
+        </w:rPr>
+      </w:pPr>
+    </w:p>
+    <w:p>
+      <w:pPr>
+        <w:rPr>
+          <w:lang w:val="ru-MD"/>
+        </w:rPr>
+      </w:pPr>
+    </w:p>
+    <w:p>
+      <w:pPr>
+        <w:rPr>
+          <w:lang w:val="ru-MD"/>
+        </w:rPr>
+      </w:pPr>
+    </w:p>
+    <w:p>
+      <w:pPr>
+        <w:rPr>
+          <w:lang w:val="ru-MD"/>
+        </w:rPr>
+      </w:pPr>
+    </w:p>
+    <w:p>
+      <w:pPr>
+        <w:rPr>
+          <w:lang w:val="ru-MD"/>
+        </w:rPr>
+      </w:pPr>
+    </w:p>
+    <w:p>
+      <w:pPr>
+        <w:rPr>
+          <w:lang w:val="ru-MD"/>
+        </w:rPr>
+      </w:pPr>
+    </w:p>
+    <w:p>
+      <w:pPr>
+        <w:rPr>
+          <w:lang w:val="ru-MD"/>
+        </w:rPr>
+      </w:pPr>
+    </w:p>
+    <w:p>
+      <w:pPr>
+        <w:rPr>
+          <w:lang w:val="ru-MD"/>
+        </w:rPr>
+      </w:pPr>
+    </w:p>
+    <w:p>
+      <w:pPr>
+        <w:rPr>
+          <w:lang w:val="ru-MD"/>
+        </w:rPr>
+      </w:pPr>
+    </w:p>
+    <w:p>
+      <w:pPr>
+        <w:rPr>
+          <w:lang w:val="ru-MD"/>
+        </w:rPr>
+      </w:pPr>
+    </w:p>
+    <w:p>
+      <w:pPr>
+        <w:rPr>
+          <w:lang w:val="ru-MD"/>
         </w:rPr>
       </w:pPr>
     </w:p>
@@ -4784,6 +4701,7 @@
       </w:pPr>
       <w:r>
         <w:rPr>
+          <w:noProof/>
           <w:lang w:val="en-US"/>
         </w:rPr>
         <w:drawing>
@@ -4881,6 +4799,7 @@
       </w:pPr>
       <w:r>
         <w:rPr>
+          <w:noProof/>
           <w:lang w:val="ru-MD"/>
         </w:rPr>
         <w:drawing>
@@ -4960,6 +4879,7 @@
       </w:pPr>
       <w:r>
         <w:rPr>
+          <w:noProof/>
           <w:lang w:val="ru-MD"/>
         </w:rPr>
         <w:drawing>
@@ -5014,6 +4934,7 @@
       </w:pPr>
       <w:r>
         <w:rPr>
+          <w:noProof/>
           <w:lang w:val="en-US"/>
         </w:rPr>
         <w:drawing>
@@ -5088,6 +5009,7 @@
       </w:pPr>
       <w:r>
         <w:rPr>
+          <w:noProof/>
           <w:lang w:val="ru-MD"/>
         </w:rPr>
         <w:drawing>
@@ -5172,7 +5094,7 @@
     <w:p>
       <w:pPr>
         <w:rPr>
-          <w:lang w:val="en-US"/>
+          <w:lang w:val="ru-MD"/>
         </w:rPr>
       </w:pPr>
       <w:r>
@@ -5216,6 +5138,7 @@
       </w:pPr>
       <w:r>
         <w:rPr>
+          <w:noProof/>
           <w:lang w:val="ru-MD"/>
         </w:rPr>
         <w:drawing>

</xml_diff>